<commit_message>
zipped the project files into team23submission
</commit_message>
<xml_diff>
--- a/homeworks/Final Documentation/Final_Documentation.docx
+++ b/homeworks/Final Documentation/Final_Documentation.docx
@@ -1,6 +1,6 @@
 
 <file path=word/document.xml><?xml version="1.0" encoding="utf-8"?>
-<w:document xmlns:wpc="http://schemas.microsoft.com/office/word/2010/wordprocessingCanvas" xmlns:cx="http://schemas.microsoft.com/office/drawing/2014/chartex" xmlns:cx1="http://schemas.microsoft.com/office/drawing/2015/9/8/chartex" xmlns:cx2="http://schemas.microsoft.com/office/drawing/2015/10/21/chartex" xmlns:cx3="http://schemas.microsoft.com/office/drawing/2016/5/9/chartex" xmlns:cx4="http://schemas.microsoft.com/office/drawing/2016/5/10/chartex" xmlns:cx5="http://schemas.microsoft.com/office/drawing/2016/5/11/chartex" xmlns:cx6="http://schemas.microsoft.com/office/drawing/2016/5/12/chartex" xmlns:cx7="http://schemas.microsoft.com/office/drawing/2016/5/13/chartex" xmlns:cx8="http://schemas.microsoft.com/office/drawing/2016/5/14/chartex" xmlns:mc="http://schemas.openxmlformats.org/markup-compatibility/2006" xmlns:aink="http://schemas.microsoft.com/office/drawing/2016/ink" xmlns:am3d="http://schemas.microsoft.com/office/drawing/2017/model3d" xmlns:o="urn:schemas-microsoft-com:office:office" xmlns:oel="http://schemas.microsoft.com/office/2019/extlst" xmlns:r="http://schemas.openxmlformats.org/officeDocument/2006/relationships" xmlns:m="http://schemas.openxmlformats.org/officeDocument/2006/math" xmlns:v="urn:schemas-microsoft-com:vml" xmlns:wp14="http://schemas.microsoft.com/office/word/2010/wordprocessingDrawing" xmlns:wp="http://schemas.openxmlformats.org/drawingml/2006/wordprocessingDrawing" xmlns:w10="urn:schemas-microsoft-com:office:word" xmlns:w="http://schemas.openxmlformats.org/wordprocessingml/2006/main" xmlns:w14="http://schemas.microsoft.com/office/word/2010/wordml" xmlns:w15="http://schemas.microsoft.com/office/word/2012/wordml" xmlns:w16cex="http://schemas.microsoft.com/office/word/2018/wordml/cex" xmlns:w16cid="http://schemas.microsoft.com/office/word/2016/wordml/cid" xmlns:w16="http://schemas.microsoft.com/office/word/2018/wordml" xmlns:w16sdtdh="http://schemas.microsoft.com/office/word/2020/wordml/sdtdatahash" xmlns:w16se="http://schemas.microsoft.com/office/word/2015/wordml/symex" xmlns:wpg="http://schemas.microsoft.com/office/word/2010/wordprocessingGroup" xmlns:wpi="http://schemas.microsoft.com/office/word/2010/wordprocessingInk" xmlns:wne="http://schemas.microsoft.com/office/word/2006/wordml" xmlns:wps="http://schemas.microsoft.com/office/word/2010/wordprocessingShape" mc:Ignorable="w14 w15 w16se w16cid w16 w16cex w16sdtdh wp14">
+<w:document xmlns:wpc="http://schemas.microsoft.com/office/word/2010/wordprocessingCanvas" xmlns:cx="http://schemas.microsoft.com/office/drawing/2014/chartex" xmlns:cx1="http://schemas.microsoft.com/office/drawing/2015/9/8/chartex" xmlns:cx2="http://schemas.microsoft.com/office/drawing/2015/10/21/chartex" xmlns:cx3="http://schemas.microsoft.com/office/drawing/2016/5/9/chartex" xmlns:cx4="http://schemas.microsoft.com/office/drawing/2016/5/10/chartex" xmlns:cx5="http://schemas.microsoft.com/office/drawing/2016/5/11/chartex" xmlns:cx6="http://schemas.microsoft.com/office/drawing/2016/5/12/chartex" xmlns:cx7="http://schemas.microsoft.com/office/drawing/2016/5/13/chartex" xmlns:cx8="http://schemas.microsoft.com/office/drawing/2016/5/14/chartex" xmlns:mc="http://schemas.openxmlformats.org/markup-compatibility/2006" xmlns:aink="http://schemas.microsoft.com/office/drawing/2016/ink" xmlns:am3d="http://schemas.microsoft.com/office/drawing/2017/model3d" xmlns:o="urn:schemas-microsoft-com:office:office" xmlns:oel="http://schemas.microsoft.com/office/2019/extlst" xmlns:r="http://schemas.openxmlformats.org/officeDocument/2006/relationships" xmlns:m="http://schemas.openxmlformats.org/officeDocument/2006/math" xmlns:v="urn:schemas-microsoft-com:vml" xmlns:wp14="http://schemas.microsoft.com/office/word/2010/wordprocessingDrawing" xmlns:wp="http://schemas.openxmlformats.org/drawingml/2006/wordprocessingDrawing" xmlns:w10="urn:schemas-microsoft-com:office:word" xmlns:w="http://schemas.openxmlformats.org/wordprocessingml/2006/main" xmlns:w14="http://schemas.microsoft.com/office/word/2010/wordml" xmlns:w15="http://schemas.microsoft.com/office/word/2012/wordml" xmlns:w16cex="http://schemas.microsoft.com/office/word/2018/wordml/cex" xmlns:w16cid="http://schemas.microsoft.com/office/word/2016/wordml/cid" xmlns:w16="http://schemas.microsoft.com/office/word/2018/wordml" xmlns:w16du="http://schemas.microsoft.com/office/word/2023/wordml/word16du" xmlns:w16sdtdh="http://schemas.microsoft.com/office/word/2020/wordml/sdtdatahash" xmlns:w16sdtfl="http://schemas.microsoft.com/office/word/2024/wordml/sdtformatlock" xmlns:w16se="http://schemas.microsoft.com/office/word/2015/wordml/symex" xmlns:wpg="http://schemas.microsoft.com/office/word/2010/wordprocessingGroup" xmlns:wpi="http://schemas.microsoft.com/office/word/2010/wordprocessingInk" xmlns:wne="http://schemas.microsoft.com/office/word/2006/wordml" xmlns:wps="http://schemas.microsoft.com/office/word/2010/wordprocessingShape" mc:Ignorable="w14 w15 w16se w16cid w16 w16cex w16sdtdh w16sdtfl w16du wp14">
   <w:body>
     <w:p>
       <w:pPr>
@@ -119,7 +119,7 @@
           </mc:Choice>
           <mc:Fallback>
             <w:pict>
-              <v:shape w14:anchorId="35386D69" id="Graphic 3" o:spid="_x0000_s1026" style="position:absolute;margin-left:71.5pt;margin-top:31.5pt;width:470.9pt;height:1.45pt;z-index:-251657216;visibility:visible;mso-wrap-style:square;mso-wrap-distance-left:0;mso-wrap-distance-top:0;mso-wrap-distance-right:0;mso-wrap-distance-bottom:0;mso-position-horizontal:absolute;mso-position-horizontal-relative:page;mso-position-vertical:absolute;mso-position-vertical-relative:text;v-text-anchor:top" coordsize="5980430,18415" o:gfxdata="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" path="m5980181,l,,,18287r5980181,l5980181,xe" fillcolor="#ad0000" stroked="f">
+              <v:shape w14:anchorId="35386D69" id="Graphic 3" o:spid="_x0000_s1026" style="position:absolute;margin-left:71.5pt;margin-top:31.5pt;width:470.9pt;height:1.45pt;z-index:-251657216;visibility:visible;mso-wrap-style:square;mso-wrap-distance-left:0;mso-wrap-distance-top:0;mso-wrap-distance-right:0;mso-wrap-distance-bottom:0;mso-position-horizontal:absolute;mso-position-horizontal-relative:page;mso-position-vertical:absolute;mso-position-vertical-relative:text;v-text-anchor:top" coordsize="5980430,18415" o:gfxdata="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" path="m5980181,l,,,18287r5980181,l5980181,xe" fillcolor="#ad0000" stroked="f">
                 <v:path arrowok="t"/>
                 <w10:wrap type="topAndBottom" anchorx="page"/>
               </v:shape>
@@ -1929,16 +1929,8 @@
         <w:rPr>
           <w:rFonts w:ascii="Times New Roman" w:hAnsi="Times New Roman" w:cs="Times New Roman"/>
         </w:rPr>
-        <w:t xml:space="preserve">– 0.25 </w:t>
-      </w:r>
-      <w:proofErr w:type="gramStart"/>
-      <w:r>
-        <w:rPr>
-          <w:rFonts w:ascii="Times New Roman" w:hAnsi="Times New Roman" w:cs="Times New Roman"/>
-        </w:rPr>
-        <w:t>points</w:t>
-      </w:r>
-      <w:proofErr w:type="gramEnd"/>
+        <w:t>– 0.25 points</w:t>
+      </w:r>
     </w:p>
     <w:p>
       <w:pPr>
@@ -2084,7 +2076,7 @@
 </file>
 
 <file path=word/numbering.xml><?xml version="1.0" encoding="utf-8"?>
-<w:numbering xmlns:wpc="http://schemas.microsoft.com/office/word/2010/wordprocessingCanvas" xmlns:cx="http://schemas.microsoft.com/office/drawing/2014/chartex" xmlns:cx1="http://schemas.microsoft.com/office/drawing/2015/9/8/chartex" xmlns:cx2="http://schemas.microsoft.com/office/drawing/2015/10/21/chartex" xmlns:cx3="http://schemas.microsoft.com/office/drawing/2016/5/9/chartex" xmlns:cx4="http://schemas.microsoft.com/office/drawing/2016/5/10/chartex" xmlns:cx5="http://schemas.microsoft.com/office/drawing/2016/5/11/chartex" xmlns:cx6="http://schemas.microsoft.com/office/drawing/2016/5/12/chartex" xmlns:cx7="http://schemas.microsoft.com/office/drawing/2016/5/13/chartex" xmlns:cx8="http://schemas.microsoft.com/office/drawing/2016/5/14/chartex" xmlns:mc="http://schemas.openxmlformats.org/markup-compatibility/2006" xmlns:aink="http://schemas.microsoft.com/office/drawing/2016/ink" xmlns:am3d="http://schemas.microsoft.com/office/drawing/2017/model3d" xmlns:o="urn:schemas-microsoft-com:office:office" xmlns:oel="http://schemas.microsoft.com/office/2019/extlst" xmlns:r="http://schemas.openxmlformats.org/officeDocument/2006/relationships" xmlns:m="http://schemas.openxmlformats.org/officeDocument/2006/math" xmlns:v="urn:schemas-microsoft-com:vml" xmlns:wp14="http://schemas.microsoft.com/office/word/2010/wordprocessingDrawing" xmlns:wp="http://schemas.openxmlformats.org/drawingml/2006/wordprocessingDrawing" xmlns:w10="urn:schemas-microsoft-com:office:word" xmlns:w="http://schemas.openxmlformats.org/wordprocessingml/2006/main" xmlns:w14="http://schemas.microsoft.com/office/word/2010/wordml" xmlns:w15="http://schemas.microsoft.com/office/word/2012/wordml" xmlns:w16cex="http://schemas.microsoft.com/office/word/2018/wordml/cex" xmlns:w16cid="http://schemas.microsoft.com/office/word/2016/wordml/cid" xmlns:w16="http://schemas.microsoft.com/office/word/2018/wordml" xmlns:w16sdtdh="http://schemas.microsoft.com/office/word/2020/wordml/sdtdatahash" xmlns:w16se="http://schemas.microsoft.com/office/word/2015/wordml/symex" xmlns:wpg="http://schemas.microsoft.com/office/word/2010/wordprocessingGroup" xmlns:wpi="http://schemas.microsoft.com/office/word/2010/wordprocessingInk" xmlns:wne="http://schemas.microsoft.com/office/word/2006/wordml" xmlns:wps="http://schemas.microsoft.com/office/word/2010/wordprocessingShape" mc:Ignorable="w14 w15 w16se w16cid w16 w16cex w16sdtdh wp14">
+<w:numbering xmlns:wpc="http://schemas.microsoft.com/office/word/2010/wordprocessingCanvas" xmlns:cx="http://schemas.microsoft.com/office/drawing/2014/chartex" xmlns:cx1="http://schemas.microsoft.com/office/drawing/2015/9/8/chartex" xmlns:cx2="http://schemas.microsoft.com/office/drawing/2015/10/21/chartex" xmlns:cx3="http://schemas.microsoft.com/office/drawing/2016/5/9/chartex" xmlns:cx4="http://schemas.microsoft.com/office/drawing/2016/5/10/chartex" xmlns:cx5="http://schemas.microsoft.com/office/drawing/2016/5/11/chartex" xmlns:cx6="http://schemas.microsoft.com/office/drawing/2016/5/12/chartex" xmlns:cx7="http://schemas.microsoft.com/office/drawing/2016/5/13/chartex" xmlns:cx8="http://schemas.microsoft.com/office/drawing/2016/5/14/chartex" xmlns:mc="http://schemas.openxmlformats.org/markup-compatibility/2006" xmlns:aink="http://schemas.microsoft.com/office/drawing/2016/ink" xmlns:am3d="http://schemas.microsoft.com/office/drawing/2017/model3d" xmlns:o="urn:schemas-microsoft-com:office:office" xmlns:oel="http://schemas.microsoft.com/office/2019/extlst" xmlns:r="http://schemas.openxmlformats.org/officeDocument/2006/relationships" xmlns:m="http://schemas.openxmlformats.org/officeDocument/2006/math" xmlns:v="urn:schemas-microsoft-com:vml" xmlns:wp14="http://schemas.microsoft.com/office/word/2010/wordprocessingDrawing" xmlns:wp="http://schemas.openxmlformats.org/drawingml/2006/wordprocessingDrawing" xmlns:w10="urn:schemas-microsoft-com:office:word" xmlns:w="http://schemas.openxmlformats.org/wordprocessingml/2006/main" xmlns:w14="http://schemas.microsoft.com/office/word/2010/wordml" xmlns:w15="http://schemas.microsoft.com/office/word/2012/wordml" xmlns:w16cex="http://schemas.microsoft.com/office/word/2018/wordml/cex" xmlns:w16cid="http://schemas.microsoft.com/office/word/2016/wordml/cid" xmlns:w16="http://schemas.microsoft.com/office/word/2018/wordml" xmlns:w16du="http://schemas.microsoft.com/office/word/2023/wordml/word16du" xmlns:w16sdtdh="http://schemas.microsoft.com/office/word/2020/wordml/sdtdatahash" xmlns:w16sdtfl="http://schemas.microsoft.com/office/word/2024/wordml/sdtformatlock" xmlns:w16se="http://schemas.microsoft.com/office/word/2015/wordml/symex" xmlns:wpg="http://schemas.microsoft.com/office/word/2010/wordprocessingGroup" xmlns:wpi="http://schemas.microsoft.com/office/word/2010/wordprocessingInk" xmlns:wne="http://schemas.microsoft.com/office/word/2006/wordml" xmlns:wps="http://schemas.microsoft.com/office/word/2010/wordprocessingShape" mc:Ignorable="w14 w15 w16se w16cid w16 w16cex w16sdtdh w16sdtfl w16du wp14">
   <w:abstractNum w:abstractNumId="0" w15:restartNumberingAfterBreak="0">
     <w:nsid w:val="038E1652"/>
     <w:multiLevelType w:val="hybridMultilevel"/>
@@ -3083,7 +3075,7 @@
 </file>
 
 <file path=word/styles.xml><?xml version="1.0" encoding="utf-8"?>
-<w:styles xmlns:mc="http://schemas.openxmlformats.org/markup-compatibility/2006" xmlns:r="http://schemas.openxmlformats.org/officeDocument/2006/relationships" xmlns:w="http://schemas.openxmlformats.org/wordprocessingml/2006/main" xmlns:w14="http://schemas.microsoft.com/office/word/2010/wordml" xmlns:w15="http://schemas.microsoft.com/office/word/2012/wordml" xmlns:w16cex="http://schemas.microsoft.com/office/word/2018/wordml/cex" xmlns:w16cid="http://schemas.microsoft.com/office/word/2016/wordml/cid" xmlns:w16="http://schemas.microsoft.com/office/word/2018/wordml" xmlns:w16sdtdh="http://schemas.microsoft.com/office/word/2020/wordml/sdtdatahash" xmlns:w16se="http://schemas.microsoft.com/office/word/2015/wordml/symex" mc:Ignorable="w14 w15 w16se w16cid w16 w16cex w16sdtdh">
+<w:styles xmlns:mc="http://schemas.openxmlformats.org/markup-compatibility/2006" xmlns:r="http://schemas.openxmlformats.org/officeDocument/2006/relationships" xmlns:w="http://schemas.openxmlformats.org/wordprocessingml/2006/main" xmlns:w14="http://schemas.microsoft.com/office/word/2010/wordml" xmlns:w15="http://schemas.microsoft.com/office/word/2012/wordml" xmlns:w16cex="http://schemas.microsoft.com/office/word/2018/wordml/cex" xmlns:w16cid="http://schemas.microsoft.com/office/word/2016/wordml/cid" xmlns:w16="http://schemas.microsoft.com/office/word/2018/wordml" xmlns:w16du="http://schemas.microsoft.com/office/word/2023/wordml/word16du" xmlns:w16sdtdh="http://schemas.microsoft.com/office/word/2020/wordml/sdtdatahash" xmlns:w16sdtfl="http://schemas.microsoft.com/office/word/2024/wordml/sdtformatlock" xmlns:w16se="http://schemas.microsoft.com/office/word/2015/wordml/symex" mc:Ignorable="w14 w15 w16se w16cid w16 w16cex w16sdtdh w16sdtfl w16du">
   <w:docDefaults>
     <w:rPrDefault>
       <w:rPr>

</xml_diff>